<commit_message>
template engine works. Bulks for many users too
</commit_message>
<xml_diff>
--- a/wp-content/plugins/wp-conference/admin/template_engine/Template.docx
+++ b/wp-content/plugins/wp-conference/admin/template_engine/Template.docx
@@ -2,6 +2,57 @@
 <file path=word/document.xml><?xml version="1.0" encoding="utf-8"?>
 <w:document xmlns:wpc="http://schemas.microsoft.com/office/word/2010/wordprocessingCanvas" xmlns:cx="http://schemas.microsoft.com/office/drawing/2014/chartex" xmlns:cx1="http://schemas.microsoft.com/office/drawing/2015/9/8/chartex" xmlns:cx2="http://schemas.microsoft.com/office/drawing/2015/10/21/chartex" xmlns:cx3="http://schemas.microsoft.com/office/drawing/2016/5/9/chartex" xmlns:cx4="http://schemas.microsoft.com/office/drawing/2016/5/10/chartex" xmlns:cx5="http://schemas.microsoft.com/office/drawing/2016/5/11/chartex" xmlns:cx6="http://schemas.microsoft.com/office/drawing/2016/5/12/chartex" xmlns:cx7="http://schemas.microsoft.com/office/drawing/2016/5/13/chartex" xmlns:cx8="http://schemas.microsoft.com/office/drawing/2016/5/14/chartex" xmlns:mc="http://schemas.openxmlformats.org/markup-compatibility/2006" xmlns:aink="http://schemas.microsoft.com/office/drawing/2016/ink" xmlns:am3d="http://schemas.microsoft.com/office/drawing/2017/model3d" xmlns:o="urn:schemas-microsoft-com:office:office" xmlns:r="http://schemas.openxmlformats.org/officeDocument/2006/relationships" xmlns:m="http://schemas.openxmlformats.org/officeDocument/2006/math" xmlns:v="urn:schemas-microsoft-com:vml" xmlns:wp14="http://schemas.microsoft.com/office/word/2010/wordprocessingDrawing" xmlns:wp="http://schemas.openxmlformats.org/drawingml/2006/wordprocessingDrawing" xmlns:w10="urn:schemas-microsoft-com:office:word" xmlns:w="http://schemas.openxmlformats.org/wordprocessingml/2006/main" xmlns:w14="http://schemas.microsoft.com/office/word/2010/wordml" xmlns:w15="http://schemas.microsoft.com/office/word/2012/wordml" xmlns:w16cex="http://schemas.microsoft.com/office/word/2018/wordml/cex" xmlns:w16cid="http://schemas.microsoft.com/office/word/2016/wordml/cid" xmlns:w16="http://schemas.microsoft.com/office/word/2018/wordml" xmlns:w16se="http://schemas.microsoft.com/office/word/2015/wordml/symex" xmlns:wpg="http://schemas.microsoft.com/office/word/2010/wordprocessingGroup" xmlns:wpi="http://schemas.microsoft.com/office/word/2010/wordprocessingInk" xmlns:wne="http://schemas.microsoft.com/office/word/2006/wordml" xmlns:wps="http://schemas.microsoft.com/office/word/2010/wordprocessingShape" mc:Ignorable="w14 w15 w16se w16cid w16 w16cex wp14">
   <w:body>
+    <w:p>
+      <w:pPr>
+        <w:jc w:val="center"/>
+        <w:rPr>
+          <w:rFonts w:ascii="Times New Roman" w:hAnsi="Times New Roman" w:cs="Times New Roman"/>
+          <w:sz w:val="36"/>
+          <w:szCs w:val="36"/>
+        </w:rPr>
+      </w:pPr>
+      <w:r>
+        <w:rPr>
+          <w:rFonts w:ascii="Times New Roman" w:hAnsi="Times New Roman" w:cs="Times New Roman"/>
+          <w:sz w:val="36"/>
+          <w:szCs w:val="36"/>
+        </w:rPr>
+        <w:t>Здравствуйте,</w:t>
+      </w:r>
+      <w:r>
+        <w:rPr>
+          <w:rFonts w:ascii="Times New Roman" w:hAnsi="Times New Roman" w:cs="Times New Roman"/>
+          <w:sz w:val="36"/>
+          <w:szCs w:val="36"/>
+        </w:rPr>
+        <w:t xml:space="preserve"> ${</w:t>
+      </w:r>
+      <w:r>
+        <w:rPr>
+          <w:rFonts w:ascii="Times New Roman" w:hAnsi="Times New Roman" w:cs="Times New Roman"/>
+          <w:sz w:val="36"/>
+          <w:szCs w:val="36"/>
+          <w:lang w:val="en-US"/>
+        </w:rPr>
+        <w:t>name</w:t>
+      </w:r>
+      <w:r>
+        <w:rPr>
+          <w:rFonts w:ascii="Times New Roman" w:hAnsi="Times New Roman" w:cs="Times New Roman"/>
+          <w:sz w:val="36"/>
+          <w:szCs w:val="36"/>
+        </w:rPr>
+        <w:t>}</w:t>
+      </w:r>
+      <w:r>
+        <w:rPr>
+          <w:rFonts w:ascii="Times New Roman" w:hAnsi="Times New Roman" w:cs="Times New Roman"/>
+          <w:sz w:val="36"/>
+          <w:szCs w:val="36"/>
+        </w:rPr>
+        <w:t>!</w:t>
+      </w:r>
+    </w:p>
     <w:p>
       <w:pPr>
         <w:jc w:val="center"/>
@@ -18,7 +69,7 @@
           <w:sz w:val="36"/>
           <w:szCs w:val="36"/>
         </w:rPr>
-        <w:t>Здравствуйте,</w:t>
+        <w:t xml:space="preserve">Вы приглашены на </w:t>
       </w:r>
       <w:r>
         <w:rPr>
@@ -27,16 +78,7 @@
           <w:szCs w:val="36"/>
           <w:lang w:val="en-US"/>
         </w:rPr>
-        <w:t xml:space="preserve"> ${first_name}</w:t>
-      </w:r>
-      <w:r>
-        <w:rPr>
-          <w:rFonts w:ascii="Times New Roman" w:hAnsi="Times New Roman" w:cs="Times New Roman"/>
-          <w:sz w:val="36"/>
-          <w:szCs w:val="36"/>
-          <w:lang w:val="en-US"/>
-        </w:rPr>
-        <w:t>!</w:t>
+        <w:t>${conference}.</w:t>
       </w:r>
     </w:p>
     <w:sectPr>

</xml_diff>

<commit_message>
Mass changes to stats and template_engine
Stats(1):
Reports downloading in .zip archive.
Fixed undefined value error.

Tempalate_engine(2):
New menu for generating word. Template can be loaded via the interface.

Wp_config: debug mode on.

Useless plugins removed.

Mail works via WP Mail SMTP plugin.
</commit_message>
<xml_diff>
--- a/wp-content/plugins/wp-conference/admin/template_engine/Template.docx
+++ b/wp-content/plugins/wp-conference/admin/template_engine/Template.docx
@@ -4,86 +4,34 @@
   <w:body>
     <w:p>
       <w:pPr>
-        <w:jc w:val="center"/>
+        <w:spacing w:after="0"/>
+        <w:ind w:firstLine="709"/>
+        <w:jc w:val="both"/>
         <w:rPr>
-          <w:rFonts w:ascii="Times New Roman" w:hAnsi="Times New Roman" w:cs="Times New Roman"/>
-          <w:sz w:val="36"/>
-          <w:szCs w:val="36"/>
+          <w:lang w:val="en-US"/>
         </w:rPr>
       </w:pPr>
+      <w:bookmarkStart w:id="0" w:name="_GoBack"/>
+      <w:bookmarkEnd w:id="0"/>
       <w:r>
-        <w:rPr>
-          <w:rFonts w:ascii="Times New Roman" w:hAnsi="Times New Roman" w:cs="Times New Roman"/>
-          <w:sz w:val="36"/>
-          <w:szCs w:val="36"/>
-        </w:rPr>
-        <w:t>Здравствуйте,</w:t>
+        <w:t>Привет</w:t>
       </w:r>
       <w:r>
         <w:rPr>
-          <w:rFonts w:ascii="Times New Roman" w:hAnsi="Times New Roman" w:cs="Times New Roman"/>
-          <w:sz w:val="36"/>
-          <w:szCs w:val="36"/>
+          <w:lang w:val="de-DE"/>
         </w:rPr>
-        <w:t xml:space="preserve"> ${</w:t>
+        <w:t>, $</w:t>
       </w:r>
       <w:r>
         <w:rPr>
-          <w:rFonts w:ascii="Times New Roman" w:hAnsi="Times New Roman" w:cs="Times New Roman"/>
-          <w:sz w:val="36"/>
-          <w:szCs w:val="36"/>
           <w:lang w:val="en-US"/>
         </w:rPr>
-        <w:t>name</w:t>
-      </w:r>
-      <w:r>
-        <w:rPr>
-          <w:rFonts w:ascii="Times New Roman" w:hAnsi="Times New Roman" w:cs="Times New Roman"/>
-          <w:sz w:val="36"/>
-          <w:szCs w:val="36"/>
-        </w:rPr>
-        <w:t>}</w:t>
-      </w:r>
-      <w:r>
-        <w:rPr>
-          <w:rFonts w:ascii="Times New Roman" w:hAnsi="Times New Roman" w:cs="Times New Roman"/>
-          <w:sz w:val="36"/>
-          <w:szCs w:val="36"/>
-        </w:rPr>
-        <w:t>!</w:t>
-      </w:r>
-    </w:p>
-    <w:p>
-      <w:pPr>
-        <w:jc w:val="center"/>
-        <w:rPr>
-          <w:rFonts w:ascii="Times New Roman" w:hAnsi="Times New Roman" w:cs="Times New Roman"/>
-          <w:sz w:val="36"/>
-          <w:szCs w:val="36"/>
-          <w:lang w:val="en-US"/>
-        </w:rPr>
-      </w:pPr>
-      <w:r>
-        <w:rPr>
-          <w:rFonts w:ascii="Times New Roman" w:hAnsi="Times New Roman" w:cs="Times New Roman"/>
-          <w:sz w:val="36"/>
-          <w:szCs w:val="36"/>
-        </w:rPr>
-        <w:t xml:space="preserve">Вы приглашены на </w:t>
-      </w:r>
-      <w:r>
-        <w:rPr>
-          <w:rFonts w:ascii="Times New Roman" w:hAnsi="Times New Roman" w:cs="Times New Roman"/>
-          <w:sz w:val="36"/>
-          <w:szCs w:val="36"/>
-          <w:lang w:val="en-US"/>
-        </w:rPr>
-        <w:t>${conference}.</w:t>
+        <w:t>{name}!</w:t>
       </w:r>
     </w:p>
     <w:sectPr>
-      <w:pgSz w:w="11906" w:h="16838"/>
-      <w:pgMar w:top="1134" w:right="850" w:bottom="1134" w:left="1701" w:header="708" w:footer="708" w:gutter="0"/>
+      <w:pgSz w:w="11906" w:h="16838" w:code="9"/>
+      <w:pgMar w:top="1134" w:right="851" w:bottom="1134" w:left="1701" w:header="709" w:footer="709" w:gutter="0"/>
       <w:cols w:space="708"/>
       <w:docGrid w:linePitch="360"/>
     </w:sectPr>
@@ -486,17 +434,25 @@
     <w:lsdException w:name="Unresolved Mention" w:semiHidden="1" w:unhideWhenUsed="1"/>
     <w:lsdException w:name="Smart Link" w:semiHidden="1" w:unhideWhenUsed="1"/>
   </w:latentStyles>
-  <w:style w:type="paragraph" w:default="1" w:styleId="a">
+  <w:style w:type="paragraph" w:default="1" w:styleId="Normal">
     <w:name w:val="Normal"/>
     <w:qFormat/>
+    <w:rsid w:val="00B915B7"/>
+    <w:pPr>
+      <w:spacing w:line="240" w:lineRule="auto"/>
+    </w:pPr>
+    <w:rPr>
+      <w:rFonts w:ascii="Times New Roman" w:hAnsi="Times New Roman"/>
+      <w:sz w:val="28"/>
+    </w:rPr>
   </w:style>
-  <w:style w:type="character" w:default="1" w:styleId="a0">
+  <w:style w:type="character" w:default="1" w:styleId="DefaultParagraphFont">
     <w:name w:val="Default Paragraph Font"/>
     <w:uiPriority w:val="1"/>
     <w:semiHidden/>
     <w:unhideWhenUsed/>
   </w:style>
-  <w:style w:type="table" w:default="1" w:styleId="a1">
+  <w:style w:type="table" w:default="1" w:styleId="TableNormal">
     <w:name w:val="Normal Table"/>
     <w:uiPriority w:val="99"/>
     <w:semiHidden/>
@@ -511,7 +467,7 @@
       </w:tblCellMar>
     </w:tblPr>
   </w:style>
-  <w:style w:type="numbering" w:default="1" w:styleId="a2">
+  <w:style w:type="numbering" w:default="1" w:styleId="NoList">
     <w:name w:val="No List"/>
     <w:uiPriority w:val="99"/>
     <w:semiHidden/>
@@ -537,7 +493,7 @@
         <a:srgbClr val="E7E6E6"/>
       </a:lt2>
       <a:accent1>
-        <a:srgbClr val="4472C4"/>
+        <a:srgbClr val="5B9BD5"/>
       </a:accent1>
       <a:accent2>
         <a:srgbClr val="ED7D31"/>
@@ -549,7 +505,7 @@
         <a:srgbClr val="FFC000"/>
       </a:accent4>
       <a:accent5>
-        <a:srgbClr val="5B9BD5"/>
+        <a:srgbClr val="4472C4"/>
       </a:accent5>
       <a:accent6>
         <a:srgbClr val="70AD47"/>
@@ -596,23 +552,6 @@
         <a:font script="Viet" typeface="Times New Roman"/>
         <a:font script="Uigh" typeface="Microsoft Uighur"/>
         <a:font script="Geor" typeface="Sylfaen"/>
-        <a:font script="Armn" typeface="Arial"/>
-        <a:font script="Bugi" typeface="Leelawadee UI"/>
-        <a:font script="Bopo" typeface="Microsoft JhengHei"/>
-        <a:font script="Java" typeface="Javanese Text"/>
-        <a:font script="Lisu" typeface="Segoe UI"/>
-        <a:font script="Mymr" typeface="Myanmar Text"/>
-        <a:font script="Nkoo" typeface="Ebrima"/>
-        <a:font script="Olck" typeface="Nirmala UI"/>
-        <a:font script="Osma" typeface="Ebrima"/>
-        <a:font script="Phag" typeface="Phagspa"/>
-        <a:font script="Syrn" typeface="Estrangelo Edessa"/>
-        <a:font script="Syrj" typeface="Estrangelo Edessa"/>
-        <a:font script="Syre" typeface="Estrangelo Edessa"/>
-        <a:font script="Sora" typeface="Nirmala UI"/>
-        <a:font script="Tale" typeface="Microsoft Tai Le"/>
-        <a:font script="Talu" typeface="Microsoft New Tai Lue"/>
-        <a:font script="Tfng" typeface="Ebrima"/>
       </a:majorFont>
       <a:minorFont>
         <a:latin typeface="Calibri" panose="020F0502020204030204"/>
@@ -648,23 +587,6 @@
         <a:font script="Viet" typeface="Arial"/>
         <a:font script="Uigh" typeface="Microsoft Uighur"/>
         <a:font script="Geor" typeface="Sylfaen"/>
-        <a:font script="Armn" typeface="Arial"/>
-        <a:font script="Bugi" typeface="Leelawadee UI"/>
-        <a:font script="Bopo" typeface="Microsoft JhengHei"/>
-        <a:font script="Java" typeface="Javanese Text"/>
-        <a:font script="Lisu" typeface="Segoe UI"/>
-        <a:font script="Mymr" typeface="Myanmar Text"/>
-        <a:font script="Nkoo" typeface="Ebrima"/>
-        <a:font script="Olck" typeface="Nirmala UI"/>
-        <a:font script="Osma" typeface="Ebrima"/>
-        <a:font script="Phag" typeface="Phagspa"/>
-        <a:font script="Syrn" typeface="Estrangelo Edessa"/>
-        <a:font script="Syrj" typeface="Estrangelo Edessa"/>
-        <a:font script="Syre" typeface="Estrangelo Edessa"/>
-        <a:font script="Sora" typeface="Nirmala UI"/>
-        <a:font script="Tale" typeface="Microsoft Tai Le"/>
-        <a:font script="Talu" typeface="Microsoft New Tai Lue"/>
-        <a:font script="Tfng" typeface="Ebrima"/>
       </a:minorFont>
     </a:fontScheme>
     <a:fmtScheme name="Стандартная">

</xml_diff>